<commit_message>
Adding a test file for teaching purposes
</commit_message>
<xml_diff>
--- a/Utah201711/Neotoma_Utah201711_LessonPlan.docx
+++ b/Utah201711/Neotoma_Utah201711_LessonPlan.docx
@@ -42,15 +42,36 @@
     </w:p>
     <w:p>
       <w:pPr>
-        <w:rPr>
-          <w:b/>
-        </w:rPr>
-      </w:pPr>
-      <w:r>
-        <w:rPr>
-          <w:b/>
-        </w:rPr>
-        <w:t>Part I:  9am-10:30am  General Overview</w:t>
+        <w:ind w:left="360"/>
+        <w:rPr>
+          <w:b/>
+        </w:rPr>
+      </w:pPr>
+      <w:r>
+        <w:rPr>
+          <w:b/>
+        </w:rPr>
+        <w:t>Part I:  9am-</w:t>
+      </w:r>
+      <w:proofErr w:type="gramStart"/>
+      <w:r>
+        <w:rPr>
+          <w:b/>
+        </w:rPr>
+        <w:t>10:30am  General</w:t>
+      </w:r>
+      <w:proofErr w:type="gramEnd"/>
+      <w:r>
+        <w:rPr>
+          <w:b/>
+        </w:rPr>
+        <w:t xml:space="preserve"> Overview</w:t>
+      </w:r>
+      <w:r>
+        <w:rPr>
+          <w:b/>
+        </w:rPr>
+        <w:t xml:space="preserve"> &amp; Neotoma Explorer</w:t>
       </w:r>
     </w:p>
     <w:p>
@@ -60,9 +81,10 @@
           <w:ilvl w:val="0"/>
           <w:numId w:val="1"/>
         </w:numPr>
-      </w:pPr>
-      <w:r>
-        <w:t>Overview &amp; Philosophy (15 min)</w:t>
+        <w:ind w:left="1080"/>
+      </w:pPr>
+      <w:r>
+        <w:t>Overview &amp; Key Concepts</w:t>
       </w:r>
     </w:p>
     <w:p>
@@ -72,23 +94,62 @@
           <w:ilvl w:val="0"/>
           <w:numId w:val="1"/>
         </w:numPr>
+        <w:ind w:left="1080"/>
       </w:pPr>
       <w:r>
         <w:t>Neotoma Explorer:  Searching, finding, exploring data</w:t>
       </w:r>
     </w:p>
-    <w:p/>
-    <w:p>
-      <w:pPr>
-        <w:rPr>
-          <w:b/>
-        </w:rPr>
-      </w:pPr>
-      <w:r>
-        <w:rPr>
-          <w:b/>
-        </w:rPr>
-        <w:t xml:space="preserve">Part II:  10:30am-noon.  </w:t>
+    <w:p>
+      <w:pPr>
+        <w:pStyle w:val="ListParagraph"/>
+        <w:numPr>
+          <w:ilvl w:val="0"/>
+          <w:numId w:val="1"/>
+        </w:numPr>
+        <w:ind w:left="1080"/>
+      </w:pPr>
+      <w:r>
+        <w:t>APIs</w:t>
+      </w:r>
+    </w:p>
+    <w:p>
+      <w:pPr>
+        <w:ind w:left="360"/>
+      </w:pPr>
+    </w:p>
+    <w:p>
+      <w:pPr>
+        <w:ind w:left="360"/>
+        <w:rPr>
+          <w:b/>
+        </w:rPr>
+      </w:pPr>
+      <w:r>
+        <w:rPr>
+          <w:b/>
+        </w:rPr>
+        <w:t>Part II:  10:</w:t>
+      </w:r>
+      <w:proofErr w:type="gramStart"/>
+      <w:r>
+        <w:rPr>
+          <w:b/>
+        </w:rPr>
+        <w:t>30am-noon</w:t>
+      </w:r>
+      <w:proofErr w:type="gramEnd"/>
+      <w:r>
+        <w:rPr>
+          <w:b/>
+        </w:rPr>
+        <w:t xml:space="preserve">.  </w:t>
+      </w:r>
+      <w:r>
+        <w:rPr>
+          <w:b/>
+        </w:rPr>
+        <w:t>Tilia, R</w:t>
       </w:r>
     </w:p>
     <w:p>
@@ -98,6 +159,7 @@
           <w:ilvl w:val="0"/>
           <w:numId w:val="2"/>
         </w:numPr>
+        <w:ind w:left="1080"/>
       </w:pPr>
       <w:r>
         <w:t>Tilia:  Putting Data in</w:t>
@@ -113,16 +175,263 @@
           <w:ilvl w:val="0"/>
           <w:numId w:val="2"/>
         </w:numPr>
+        <w:ind w:left="1080"/>
       </w:pPr>
       <w:r>
         <w:t>R:  Getting Data out</w:t>
       </w:r>
       <w:r>
         <w:t>:  Large-Scale searches &amp; exports</w:t>
+      </w:r>
+    </w:p>
+    <w:p/>
+    <w:p>
+      <w:r>
+        <w:t>WALKTHROUGH</w:t>
+      </w:r>
+    </w:p>
+    <w:p>
+      <w:pPr>
+        <w:rPr>
+          <w:b/>
+        </w:rPr>
+      </w:pPr>
+      <w:r>
+        <w:rPr>
+          <w:b/>
+        </w:rPr>
+        <w:t>Part I</w:t>
+      </w:r>
+    </w:p>
+    <w:p>
+      <w:pPr>
+        <w:pStyle w:val="ListParagraph"/>
+        <w:numPr>
+          <w:ilvl w:val="0"/>
+          <w:numId w:val="3"/>
+        </w:numPr>
+      </w:pPr>
+      <w:r>
+        <w:t>Presentation</w:t>
+      </w:r>
+    </w:p>
+    <w:p>
+      <w:pPr>
+        <w:pStyle w:val="ListParagraph"/>
+        <w:numPr>
+          <w:ilvl w:val="0"/>
+          <w:numId w:val="3"/>
+        </w:numPr>
+      </w:pPr>
+      <w:r>
+        <w:t>Neotoma Explorer walkthrough</w:t>
+      </w:r>
+    </w:p>
+    <w:p>
+      <w:pPr>
+        <w:pStyle w:val="ListParagraph"/>
+        <w:numPr>
+          <w:ilvl w:val="0"/>
+          <w:numId w:val="3"/>
+        </w:numPr>
+      </w:pPr>
+      <w:r>
+        <w:t>APIs</w:t>
+      </w:r>
+    </w:p>
+    <w:p>
+      <w:pPr>
+        <w:pStyle w:val="ListParagraph"/>
+        <w:numPr>
+          <w:ilvl w:val="1"/>
+          <w:numId w:val="3"/>
+        </w:numPr>
+      </w:pPr>
+      <w:r>
+        <w:t>get datasets</w:t>
+      </w:r>
+    </w:p>
+    <w:p>
+      <w:pPr>
+        <w:pStyle w:val="ListParagraph"/>
+        <w:numPr>
+          <w:ilvl w:val="1"/>
+          <w:numId w:val="3"/>
+        </w:numPr>
+      </w:pPr>
+      <w:r>
+        <w:t>base tables</w:t>
+      </w:r>
+    </w:p>
+    <w:p/>
+    <w:p>
+      <w:pPr>
+        <w:rPr>
+          <w:b/>
+        </w:rPr>
+      </w:pPr>
+      <w:r>
+        <w:rPr>
+          <w:b/>
+        </w:rPr>
+        <w:t>Part II</w:t>
+      </w:r>
+    </w:p>
+    <w:p>
+      <w:pPr>
+        <w:pStyle w:val="ListParagraph"/>
+        <w:numPr>
+          <w:ilvl w:val="0"/>
+          <w:numId w:val="4"/>
+        </w:numPr>
+      </w:pPr>
+      <w:r>
+        <w:t>Tilia</w:t>
+      </w:r>
+    </w:p>
+    <w:p>
+      <w:pPr>
+        <w:pStyle w:val="ListParagraph"/>
+        <w:numPr>
+          <w:ilvl w:val="1"/>
+          <w:numId w:val="4"/>
+        </w:numPr>
+      </w:pPr>
+      <w:r>
+        <w:t>Open Spicer example</w:t>
+      </w:r>
+    </w:p>
+    <w:p>
+      <w:pPr>
+        <w:pStyle w:val="ListParagraph"/>
+        <w:numPr>
+          <w:ilvl w:val="1"/>
+          <w:numId w:val="4"/>
+        </w:numPr>
+      </w:pPr>
+      <w:r>
+        <w:t>Walk through data and metadata tabs</w:t>
+      </w:r>
+    </w:p>
+    <w:p>
+      <w:pPr>
+        <w:pStyle w:val="ListParagraph"/>
+        <w:numPr>
+          <w:ilvl w:val="1"/>
+          <w:numId w:val="4"/>
+        </w:numPr>
+      </w:pPr>
+      <w:r>
+        <w:t>Add a false name (</w:t>
+      </w:r>
+      <w:proofErr w:type="spellStart"/>
+      <w:r>
+        <w:t>Vitaceaee</w:t>
+      </w:r>
+      <w:proofErr w:type="spellEnd"/>
+      <w:r>
+        <w:t>)</w:t>
+      </w:r>
+    </w:p>
+    <w:p>
+      <w:pPr>
+        <w:pStyle w:val="ListParagraph"/>
+        <w:numPr>
+          <w:ilvl w:val="1"/>
+          <w:numId w:val="4"/>
+        </w:numPr>
+      </w:pPr>
+      <w:r>
+        <w:t>Validate Taxa Names (Variables/Validate Spreadsheet Taxa)</w:t>
+      </w:r>
+    </w:p>
+    <w:p>
+      <w:pPr>
+        <w:pStyle w:val="ListParagraph"/>
+        <w:numPr>
+          <w:ilvl w:val="1"/>
+          <w:numId w:val="4"/>
+        </w:numPr>
+      </w:pPr>
+      <w:r>
+        <w:t>Login as Steward</w:t>
+      </w:r>
+    </w:p>
+    <w:p>
+      <w:pPr>
+        <w:pStyle w:val="ListParagraph"/>
+        <w:numPr>
+          <w:ilvl w:val="1"/>
+          <w:numId w:val="4"/>
+        </w:numPr>
+      </w:pPr>
+      <w:r>
+        <w:t>Validate and Upload</w:t>
+      </w:r>
+    </w:p>
+    <w:p>
+      <w:pPr>
+        <w:pStyle w:val="ListParagraph"/>
+        <w:numPr>
+          <w:ilvl w:val="2"/>
+          <w:numId w:val="4"/>
+        </w:numPr>
+      </w:pPr>
+      <w:r>
+        <w:t>Taxa names</w:t>
+      </w:r>
+    </w:p>
+    <w:p>
+      <w:pPr>
+        <w:pStyle w:val="ListParagraph"/>
+        <w:numPr>
+          <w:ilvl w:val="2"/>
+          <w:numId w:val="4"/>
+        </w:numPr>
+      </w:pPr>
+      <w:r>
+        <w:t>Contacts</w:t>
+      </w:r>
+    </w:p>
+    <w:p>
+      <w:pPr>
+        <w:pStyle w:val="ListParagraph"/>
+        <w:numPr>
+          <w:ilvl w:val="2"/>
+          <w:numId w:val="4"/>
+        </w:numPr>
+      </w:pPr>
+      <w:r>
+        <w:t>Site name</w:t>
+      </w:r>
+    </w:p>
+    <w:p>
+      <w:pPr>
+        <w:pStyle w:val="ListParagraph"/>
+        <w:numPr>
+          <w:ilvl w:val="3"/>
+          <w:numId w:val="4"/>
+        </w:numPr>
+      </w:pPr>
+      <w:r>
+        <w:t>Checks metadata</w:t>
+      </w:r>
+    </w:p>
+    <w:p>
+      <w:pPr>
+        <w:pStyle w:val="ListParagraph"/>
+        <w:numPr>
+          <w:ilvl w:val="0"/>
+          <w:numId w:val="4"/>
+        </w:numPr>
+      </w:pPr>
+      <w:r>
+        <w:t>R</w:t>
       </w:r>
       <w:bookmarkStart w:id="0" w:name="_GoBack"/>
       <w:bookmarkEnd w:id="0"/>
     </w:p>
+    <w:p/>
     <w:sectPr>
       <w:pgSz w:w="12240" w:h="15840"/>
       <w:pgMar w:top="1440" w:right="1440" w:bottom="1440" w:left="1440" w:header="720" w:footer="720" w:gutter="0"/>
@@ -222,6 +531,92 @@
     </w:lvl>
   </w:abstractNum>
   <w:abstractNum w:abstractNumId="1">
+    <w:nsid w:val="31042C45"/>
+    <w:multiLevelType w:val="hybridMultilevel"/>
+    <w:tmpl w:val="0D14FD1E"/>
+    <w:lvl w:ilvl="0" w:tplc="0409000F">
+      <w:start w:val="1"/>
+      <w:numFmt w:val="decimal"/>
+      <w:lvlText w:val="%1."/>
+      <w:lvlJc w:val="left"/>
+      <w:pPr>
+        <w:ind w:left="720" w:hanging="360"/>
+      </w:pPr>
+    </w:lvl>
+    <w:lvl w:ilvl="1" w:tplc="04090019">
+      <w:start w:val="1"/>
+      <w:numFmt w:val="lowerLetter"/>
+      <w:lvlText w:val="%2."/>
+      <w:lvlJc w:val="left"/>
+      <w:pPr>
+        <w:ind w:left="1440" w:hanging="360"/>
+      </w:pPr>
+    </w:lvl>
+    <w:lvl w:ilvl="2" w:tplc="0409001B" w:tentative="1">
+      <w:start w:val="1"/>
+      <w:numFmt w:val="lowerRoman"/>
+      <w:lvlText w:val="%3."/>
+      <w:lvlJc w:val="right"/>
+      <w:pPr>
+        <w:ind w:left="2160" w:hanging="180"/>
+      </w:pPr>
+    </w:lvl>
+    <w:lvl w:ilvl="3" w:tplc="0409000F" w:tentative="1">
+      <w:start w:val="1"/>
+      <w:numFmt w:val="decimal"/>
+      <w:lvlText w:val="%4."/>
+      <w:lvlJc w:val="left"/>
+      <w:pPr>
+        <w:ind w:left="2880" w:hanging="360"/>
+      </w:pPr>
+    </w:lvl>
+    <w:lvl w:ilvl="4" w:tplc="04090019" w:tentative="1">
+      <w:start w:val="1"/>
+      <w:numFmt w:val="lowerLetter"/>
+      <w:lvlText w:val="%5."/>
+      <w:lvlJc w:val="left"/>
+      <w:pPr>
+        <w:ind w:left="3600" w:hanging="360"/>
+      </w:pPr>
+    </w:lvl>
+    <w:lvl w:ilvl="5" w:tplc="0409001B" w:tentative="1">
+      <w:start w:val="1"/>
+      <w:numFmt w:val="lowerRoman"/>
+      <w:lvlText w:val="%6."/>
+      <w:lvlJc w:val="right"/>
+      <w:pPr>
+        <w:ind w:left="4320" w:hanging="180"/>
+      </w:pPr>
+    </w:lvl>
+    <w:lvl w:ilvl="6" w:tplc="0409000F" w:tentative="1">
+      <w:start w:val="1"/>
+      <w:numFmt w:val="decimal"/>
+      <w:lvlText w:val="%7."/>
+      <w:lvlJc w:val="left"/>
+      <w:pPr>
+        <w:ind w:left="5040" w:hanging="360"/>
+      </w:pPr>
+    </w:lvl>
+    <w:lvl w:ilvl="7" w:tplc="04090019" w:tentative="1">
+      <w:start w:val="1"/>
+      <w:numFmt w:val="lowerLetter"/>
+      <w:lvlText w:val="%8."/>
+      <w:lvlJc w:val="left"/>
+      <w:pPr>
+        <w:ind w:left="5760" w:hanging="360"/>
+      </w:pPr>
+    </w:lvl>
+    <w:lvl w:ilvl="8" w:tplc="0409001B" w:tentative="1">
+      <w:start w:val="1"/>
+      <w:numFmt w:val="lowerRoman"/>
+      <w:lvlText w:val="%9."/>
+      <w:lvlJc w:val="right"/>
+      <w:pPr>
+        <w:ind w:left="6480" w:hanging="180"/>
+      </w:pPr>
+    </w:lvl>
+  </w:abstractNum>
+  <w:abstractNum w:abstractNumId="2">
     <w:nsid w:val="35D27E28"/>
     <w:multiLevelType w:val="hybridMultilevel"/>
     <w:tmpl w:val="316C6A6E"/>
@@ -310,11 +705,103 @@
       </w:pPr>
     </w:lvl>
   </w:abstractNum>
+  <w:abstractNum w:abstractNumId="3">
+    <w:nsid w:val="415054EF"/>
+    <w:multiLevelType w:val="hybridMultilevel"/>
+    <w:tmpl w:val="0D14FD1E"/>
+    <w:lvl w:ilvl="0" w:tplc="0409000F">
+      <w:start w:val="1"/>
+      <w:numFmt w:val="decimal"/>
+      <w:lvlText w:val="%1."/>
+      <w:lvlJc w:val="left"/>
+      <w:pPr>
+        <w:ind w:left="720" w:hanging="360"/>
+      </w:pPr>
+    </w:lvl>
+    <w:lvl w:ilvl="1" w:tplc="04090019">
+      <w:start w:val="1"/>
+      <w:numFmt w:val="lowerLetter"/>
+      <w:lvlText w:val="%2."/>
+      <w:lvlJc w:val="left"/>
+      <w:pPr>
+        <w:ind w:left="1440" w:hanging="360"/>
+      </w:pPr>
+    </w:lvl>
+    <w:lvl w:ilvl="2" w:tplc="0409001B">
+      <w:start w:val="1"/>
+      <w:numFmt w:val="lowerRoman"/>
+      <w:lvlText w:val="%3."/>
+      <w:lvlJc w:val="right"/>
+      <w:pPr>
+        <w:ind w:left="2160" w:hanging="180"/>
+      </w:pPr>
+    </w:lvl>
+    <w:lvl w:ilvl="3" w:tplc="0409000F">
+      <w:start w:val="1"/>
+      <w:numFmt w:val="decimal"/>
+      <w:lvlText w:val="%4."/>
+      <w:lvlJc w:val="left"/>
+      <w:pPr>
+        <w:ind w:left="2880" w:hanging="360"/>
+      </w:pPr>
+    </w:lvl>
+    <w:lvl w:ilvl="4" w:tplc="04090019" w:tentative="1">
+      <w:start w:val="1"/>
+      <w:numFmt w:val="lowerLetter"/>
+      <w:lvlText w:val="%5."/>
+      <w:lvlJc w:val="left"/>
+      <w:pPr>
+        <w:ind w:left="3600" w:hanging="360"/>
+      </w:pPr>
+    </w:lvl>
+    <w:lvl w:ilvl="5" w:tplc="0409001B" w:tentative="1">
+      <w:start w:val="1"/>
+      <w:numFmt w:val="lowerRoman"/>
+      <w:lvlText w:val="%6."/>
+      <w:lvlJc w:val="right"/>
+      <w:pPr>
+        <w:ind w:left="4320" w:hanging="180"/>
+      </w:pPr>
+    </w:lvl>
+    <w:lvl w:ilvl="6" w:tplc="0409000F" w:tentative="1">
+      <w:start w:val="1"/>
+      <w:numFmt w:val="decimal"/>
+      <w:lvlText w:val="%7."/>
+      <w:lvlJc w:val="left"/>
+      <w:pPr>
+        <w:ind w:left="5040" w:hanging="360"/>
+      </w:pPr>
+    </w:lvl>
+    <w:lvl w:ilvl="7" w:tplc="04090019" w:tentative="1">
+      <w:start w:val="1"/>
+      <w:numFmt w:val="lowerLetter"/>
+      <w:lvlText w:val="%8."/>
+      <w:lvlJc w:val="left"/>
+      <w:pPr>
+        <w:ind w:left="5760" w:hanging="360"/>
+      </w:pPr>
+    </w:lvl>
+    <w:lvl w:ilvl="8" w:tplc="0409001B" w:tentative="1">
+      <w:start w:val="1"/>
+      <w:numFmt w:val="lowerRoman"/>
+      <w:lvlText w:val="%9."/>
+      <w:lvlJc w:val="right"/>
+      <w:pPr>
+        <w:ind w:left="6480" w:hanging="180"/>
+      </w:pPr>
+    </w:lvl>
+  </w:abstractNum>
   <w:num w:numId="1">
-    <w:abstractNumId w:val="1"/>
+    <w:abstractNumId w:val="2"/>
   </w:num>
   <w:num w:numId="2">
     <w:abstractNumId w:val="0"/>
+  </w:num>
+  <w:num w:numId="3">
+    <w:abstractNumId w:val="1"/>
+  </w:num>
+  <w:num w:numId="4">
+    <w:abstractNumId w:val="3"/>
   </w:num>
 </w:numbering>
 </file>

</xml_diff>